<commit_message>
Updated Python script and added explanation document
</commit_message>
<xml_diff>
--- a/Code explanation.docx
+++ b/Code explanation.docx
@@ -20,12 +20,12 @@
           <wp:inline distB="114300" distT="114300" distL="114300" distR="114300">
             <wp:extent cx="4733925" cy="1257300"/>
             <wp:effectExtent b="0" l="0" r="0" t="0"/>
-            <wp:docPr id="4" name="image4.png"/>
+            <wp:docPr id="4" name="image1.png"/>
             <a:graphic>
               <a:graphicData uri="http://schemas.openxmlformats.org/drawingml/2006/picture">
                 <pic:pic>
                   <pic:nvPicPr>
-                    <pic:cNvPr id="0" name="image4.png"/>
+                    <pic:cNvPr id="0" name="image1.png"/>
                     <pic:cNvPicPr preferRelativeResize="0"/>
                   </pic:nvPicPr>
                   <pic:blipFill>
@@ -123,12 +123,12 @@
           <wp:inline distB="114300" distT="114300" distL="114300" distR="114300">
             <wp:extent cx="4905375" cy="2028825"/>
             <wp:effectExtent b="0" l="0" r="0" t="0"/>
-            <wp:docPr id="3" name="image3.png"/>
+            <wp:docPr id="2" name="image2.png"/>
             <a:graphic>
               <a:graphicData uri="http://schemas.openxmlformats.org/drawingml/2006/picture">
                 <pic:pic>
                   <pic:nvPicPr>
-                    <pic:cNvPr id="0" name="image3.png"/>
+                    <pic:cNvPr id="0" name="image2.png"/>
                     <pic:cNvPicPr preferRelativeResize="0"/>
                   </pic:nvPicPr>
                   <pic:blipFill>
@@ -408,14 +408,14 @@
         </w:rPr>
         <w:drawing>
           <wp:inline distB="114300" distT="114300" distL="114300" distR="114300">
-            <wp:extent cx="4695825" cy="5019675"/>
+            <wp:extent cx="4086225" cy="5010150"/>
             <wp:effectExtent b="0" l="0" r="0" t="0"/>
-            <wp:docPr id="2" name="image2.png"/>
+            <wp:docPr id="3" name="image3.png"/>
             <a:graphic>
               <a:graphicData uri="http://schemas.openxmlformats.org/drawingml/2006/picture">
                 <pic:pic>
                   <pic:nvPicPr>
-                    <pic:cNvPr id="0" name="image2.png"/>
+                    <pic:cNvPr id="0" name="image3.png"/>
                     <pic:cNvPicPr preferRelativeResize="0"/>
                   </pic:nvPicPr>
                   <pic:blipFill>
@@ -428,7 +428,7 @@
                   <pic:spPr>
                     <a:xfrm>
                       <a:off x="0" y="0"/>
-                      <a:ext cx="4695825" cy="5019675"/>
+                      <a:ext cx="4086225" cy="5010150"/>
                     </a:xfrm>
                     <a:prstGeom prst="rect"/>
                     <a:ln/>
@@ -507,45 +507,50 @@
         </w:numPr>
         <w:ind w:left="720" w:hanging="360"/>
         <w:rPr>
-          <w:sz w:val="30"/>
-          <w:szCs w:val="30"/>
-        </w:rPr>
-      </w:pPr>
-      <w:r>
-        <w:rPr>
-          <w:rFonts w:ascii="Merriweather" w:cs="Merriweather" w:eastAsia="Merriweather" w:hAnsi="Merriweather"/>
-          <w:sz w:val="30"/>
-          <w:szCs w:val="30"/>
-          <w:rtl w:val="0"/>
-        </w:rPr>
-        <w:t xml:space="preserve">df.iloc[0]</w:t>
-      </w:r>
-      <w:r>
-        <w:rPr>
-          <w:rFonts w:ascii="Merriweather" w:cs="Merriweather" w:eastAsia="Merriweather" w:hAnsi="Merriweather"/>
-          <w:sz w:val="30"/>
-          <w:szCs w:val="30"/>
-          <w:rtl w:val="0"/>
-        </w:rPr>
-        <w:t xml:space="preserve"> selects the first row (index </w:t>
-      </w:r>
-      <w:r>
-        <w:rPr>
-          <w:rFonts w:ascii="Merriweather" w:cs="Merriweather" w:eastAsia="Merriweather" w:hAnsi="Merriweather"/>
-          <w:sz w:val="30"/>
-          <w:szCs w:val="30"/>
-          <w:rtl w:val="0"/>
-        </w:rPr>
-        <w:t xml:space="preserve">0</w:t>
-      </w:r>
-      <w:r>
-        <w:rPr>
-          <w:rFonts w:ascii="Merriweather" w:cs="Merriweather" w:eastAsia="Merriweather" w:hAnsi="Merriweather"/>
-          <w:sz w:val="30"/>
-          <w:szCs w:val="30"/>
-          <w:rtl w:val="0"/>
-        </w:rPr>
-        <w:t xml:space="preserve">) of the DataFrame, which is assumed to contain the column headers or days for each day.</w:t>
+          <w:rFonts w:ascii="Merriweather" w:cs="Merriweather" w:eastAsia="Merriweather" w:hAnsi="Merriweather"/>
+          <w:b w:val="1"/>
+          <w:sz w:val="28"/>
+          <w:szCs w:val="28"/>
+        </w:rPr>
+      </w:pPr>
+      <w:r>
+        <w:rPr>
+          <w:rFonts w:ascii="Roboto Mono" w:cs="Roboto Mono" w:eastAsia="Roboto Mono" w:hAnsi="Roboto Mono"/>
+          <w:b w:val="1"/>
+          <w:sz w:val="28"/>
+          <w:szCs w:val="28"/>
+          <w:rtl w:val="0"/>
+        </w:rPr>
+        <w:t xml:space="preserve">df =pd.read_excel(excel_file,engine='openpyxl') </w:t>
+      </w:r>
+      <w:r>
+        <w:rPr>
+          <w:rFonts w:ascii="Roboto Mono" w:cs="Roboto Mono" w:eastAsia="Roboto Mono" w:hAnsi="Roboto Mono"/>
+          <w:sz w:val="28"/>
+          <w:szCs w:val="28"/>
+          <w:rtl w:val="0"/>
+        </w:rPr>
+        <w:t xml:space="preserve">1)This line reads an Excel file into a Pandas DataFrame (df) 2)engine='openpyxl' tells Pandas to use the OpenPyXL library to handle .xlsx files (since </w:t>
+      </w:r>
+      <w:r>
+        <w:rPr>
+          <w:rtl w:val="0"/>
+        </w:rPr>
+      </w:r>
+    </w:p>
+    <w:p>
+      <w:pPr>
+        <w:ind w:left="0" w:firstLine="0"/>
+        <w:rPr>
+          <w:rFonts w:ascii="Merriweather" w:cs="Merriweather" w:eastAsia="Merriweather" w:hAnsi="Merriweather"/>
+          <w:sz w:val="30"/>
+          <w:szCs w:val="30"/>
+        </w:rPr>
+      </w:pPr>
+      <w:r>
+        <w:rPr>
+          <w:rtl w:val="0"/>
+        </w:rPr>
       </w:r>
     </w:p>
     <w:p>
@@ -567,25 +572,34 @@
           <w:szCs w:val="30"/>
           <w:rtl w:val="0"/>
         </w:rPr>
-        <w:t xml:space="preserve">The </w:t>
-      </w:r>
-      <w:r>
-        <w:rPr>
-          <w:rFonts w:ascii="Merriweather" w:cs="Merriweather" w:eastAsia="Merriweather" w:hAnsi="Merriweather"/>
-          <w:sz w:val="30"/>
-          <w:szCs w:val="30"/>
-          <w:rtl w:val="0"/>
-        </w:rPr>
-        <w:t xml:space="preserve">menu</w:t>
-      </w:r>
-      <w:r>
-        <w:rPr>
-          <w:rFonts w:ascii="Merriweather" w:cs="Merriweather" w:eastAsia="Merriweather" w:hAnsi="Merriweather"/>
-          <w:sz w:val="30"/>
-          <w:szCs w:val="30"/>
-          <w:rtl w:val="0"/>
-        </w:rPr>
-        <w:t xml:space="preserve"> dictionary will hold the final result, where each key is a date.</w:t>
+        <w:t xml:space="preserve">df.iloc[0]</w:t>
+      </w:r>
+      <w:r>
+        <w:rPr>
+          <w:rFonts w:ascii="Merriweather" w:cs="Merriweather" w:eastAsia="Merriweather" w:hAnsi="Merriweather"/>
+          <w:sz w:val="30"/>
+          <w:szCs w:val="30"/>
+          <w:rtl w:val="0"/>
+        </w:rPr>
+        <w:t xml:space="preserve"> selects the first row (index </w:t>
+      </w:r>
+      <w:r>
+        <w:rPr>
+          <w:rFonts w:ascii="Merriweather" w:cs="Merriweather" w:eastAsia="Merriweather" w:hAnsi="Merriweather"/>
+          <w:sz w:val="30"/>
+          <w:szCs w:val="30"/>
+          <w:rtl w:val="0"/>
+        </w:rPr>
+        <w:t xml:space="preserve">0</w:t>
+      </w:r>
+      <w:r>
+        <w:rPr>
+          <w:rFonts w:ascii="Merriweather" w:cs="Merriweather" w:eastAsia="Merriweather" w:hAnsi="Merriweather"/>
+          <w:sz w:val="30"/>
+          <w:szCs w:val="30"/>
+          <w:rtl w:val="0"/>
+        </w:rPr>
+        <w:t xml:space="preserve">) of the DataFrame,  containing the column headers or days for each day.</w:t>
       </w:r>
     </w:p>
     <w:p>
@@ -596,47 +610,36 @@
         </w:numPr>
         <w:ind w:left="720" w:hanging="360"/>
         <w:rPr>
-          <w:rFonts w:ascii="Merriweather" w:cs="Merriweather" w:eastAsia="Merriweather" w:hAnsi="Merriweather"/>
-          <w:sz w:val="30"/>
-          <w:szCs w:val="30"/>
-        </w:rPr>
-      </w:pPr>
-      <w:r>
-        <w:rPr>
-          <w:rFonts w:ascii="Merriweather" w:cs="Merriweather" w:eastAsia="Merriweather" w:hAnsi="Merriweather"/>
-          <w:sz w:val="30"/>
-          <w:szCs w:val="30"/>
-          <w:rtl w:val="0"/>
-        </w:rPr>
-        <w:t xml:space="preserve">for col in range(0, len(df.columns)): 1) The loop iterates through each column.</w:t>
-      </w:r>
-    </w:p>
-    <w:p>
-      <w:pPr>
-        <w:ind w:left="720" w:firstLine="0"/>
-        <w:rPr>
-          <w:rFonts w:ascii="Merriweather" w:cs="Merriweather" w:eastAsia="Merriweather" w:hAnsi="Merriweather"/>
-          <w:sz w:val="30"/>
-          <w:szCs w:val="30"/>
-        </w:rPr>
-      </w:pPr>
-      <w:r>
-        <w:rPr>
-          <w:rFonts w:ascii="Merriweather" w:cs="Merriweather" w:eastAsia="Merriweather" w:hAnsi="Merriweather"/>
-          <w:sz w:val="30"/>
-          <w:szCs w:val="30"/>
-          <w:rtl w:val="0"/>
-        </w:rPr>
-        <w:t xml:space="preserve">2) date_text = dates.iloc[col]</w:t>
-      </w:r>
-      <w:r>
-        <w:rPr>
-          <w:rFonts w:ascii="Merriweather" w:cs="Merriweather" w:eastAsia="Merriweather" w:hAnsi="Merriweather"/>
-          <w:sz w:val="30"/>
-          <w:szCs w:val="30"/>
-          <w:rtl w:val="0"/>
-        </w:rPr>
-        <w:t xml:space="preserve"> retrieves the text for each date from the first row. </w:t>
+          <w:sz w:val="30"/>
+          <w:szCs w:val="30"/>
+        </w:rPr>
+      </w:pPr>
+      <w:r>
+        <w:rPr>
+          <w:rFonts w:ascii="Merriweather" w:cs="Merriweather" w:eastAsia="Merriweather" w:hAnsi="Merriweather"/>
+          <w:sz w:val="30"/>
+          <w:szCs w:val="30"/>
+          <w:rtl w:val="0"/>
+        </w:rPr>
+        <w:t xml:space="preserve">The </w:t>
+      </w:r>
+      <w:r>
+        <w:rPr>
+          <w:rFonts w:ascii="Merriweather" w:cs="Merriweather" w:eastAsia="Merriweather" w:hAnsi="Merriweather"/>
+          <w:sz w:val="30"/>
+          <w:szCs w:val="30"/>
+          <w:rtl w:val="0"/>
+        </w:rPr>
+        <w:t xml:space="preserve">menu</w:t>
+      </w:r>
+      <w:r>
+        <w:rPr>
+          <w:rFonts w:ascii="Merriweather" w:cs="Merriweather" w:eastAsia="Merriweather" w:hAnsi="Merriweather"/>
+          <w:sz w:val="30"/>
+          <w:szCs w:val="30"/>
+          <w:rtl w:val="0"/>
+        </w:rPr>
+        <w:t xml:space="preserve"> dictionary will hold the final result, where each key is a date.</w:t>
       </w:r>
     </w:p>
     <w:p>
@@ -647,54 +650,47 @@
         </w:numPr>
         <w:ind w:left="720" w:hanging="360"/>
         <w:rPr>
-          <w:sz w:val="30"/>
-          <w:szCs w:val="30"/>
-        </w:rPr>
-      </w:pPr>
-      <w:r>
-        <w:rPr>
-          <w:rFonts w:ascii="Merriweather" w:cs="Merriweather" w:eastAsia="Merriweather" w:hAnsi="Merriweather"/>
-          <w:sz w:val="30"/>
-          <w:szCs w:val="30"/>
-          <w:rtl w:val="0"/>
-        </w:rPr>
-        <w:t xml:space="preserve"> if not isinstance(date_text, str) or 'BREAKFAST' in date_text: continue : If the value in </w:t>
-      </w:r>
-      <w:r>
-        <w:rPr>
-          <w:rFonts w:ascii="Merriweather" w:cs="Merriweather" w:eastAsia="Merriweather" w:hAnsi="Merriweather"/>
-          <w:sz w:val="30"/>
-          <w:szCs w:val="30"/>
-          <w:rtl w:val="0"/>
-        </w:rPr>
-        <w:t xml:space="preserve">date_text</w:t>
-      </w:r>
-      <w:r>
-        <w:rPr>
-          <w:rFonts w:ascii="Merriweather" w:cs="Merriweather" w:eastAsia="Merriweather" w:hAnsi="Merriweather"/>
-          <w:sz w:val="30"/>
-          <w:szCs w:val="30"/>
-          <w:rtl w:val="0"/>
-        </w:rPr>
-        <w:t xml:space="preserve"> is not a string or contains the word </w:t>
-      </w:r>
-      <w:r>
-        <w:rPr>
-          <w:rFonts w:ascii="Merriweather" w:cs="Merriweather" w:eastAsia="Merriweather" w:hAnsi="Merriweather"/>
-          <w:sz w:val="30"/>
-          <w:szCs w:val="30"/>
-          <w:rtl w:val="0"/>
-        </w:rPr>
-        <w:t xml:space="preserve">BREAKFAST(because only breakfast is in the first column)</w:t>
-      </w:r>
-      <w:r>
-        <w:rPr>
-          <w:rFonts w:ascii="Merriweather" w:cs="Merriweather" w:eastAsia="Merriweather" w:hAnsi="Merriweather"/>
-          <w:sz w:val="30"/>
-          <w:szCs w:val="30"/>
-          <w:rtl w:val="0"/>
-        </w:rPr>
-        <w:t xml:space="preserve">, the loop will skip to the next column. This prevents processing columns that don't represent valid dates or sections.</w:t>
+          <w:rFonts w:ascii="Merriweather" w:cs="Merriweather" w:eastAsia="Merriweather" w:hAnsi="Merriweather"/>
+          <w:sz w:val="30"/>
+          <w:szCs w:val="30"/>
+        </w:rPr>
+      </w:pPr>
+      <w:r>
+        <w:rPr>
+          <w:rFonts w:ascii="Merriweather" w:cs="Merriweather" w:eastAsia="Merriweather" w:hAnsi="Merriweather"/>
+          <w:sz w:val="30"/>
+          <w:szCs w:val="30"/>
+          <w:rtl w:val="0"/>
+        </w:rPr>
+        <w:t xml:space="preserve">for col in range(len(df.columns)): 1) The loop iterates through each column.</w:t>
+      </w:r>
+    </w:p>
+    <w:p>
+      <w:pPr>
+        <w:ind w:left="720" w:firstLine="0"/>
+        <w:rPr>
+          <w:rFonts w:ascii="Merriweather" w:cs="Merriweather" w:eastAsia="Merriweather" w:hAnsi="Merriweather"/>
+          <w:sz w:val="30"/>
+          <w:szCs w:val="30"/>
+        </w:rPr>
+      </w:pPr>
+      <w:r>
+        <w:rPr>
+          <w:rFonts w:ascii="Merriweather" w:cs="Merriweather" w:eastAsia="Merriweather" w:hAnsi="Merriweather"/>
+          <w:sz w:val="30"/>
+          <w:szCs w:val="30"/>
+          <w:rtl w:val="0"/>
+        </w:rPr>
+        <w:t xml:space="preserve">2) date_text = dates.iloc[col]</w:t>
+      </w:r>
+      <w:r>
+        <w:rPr>
+          <w:rFonts w:ascii="Merriweather" w:cs="Merriweather" w:eastAsia="Merriweather" w:hAnsi="Merriweather"/>
+          <w:sz w:val="30"/>
+          <w:szCs w:val="30"/>
+          <w:rtl w:val="0"/>
+        </w:rPr>
+        <w:t xml:space="preserve"> retrieves the text for each date from the first row. </w:t>
       </w:r>
     </w:p>
     <w:p>
@@ -706,92 +702,128 @@
         <w:ind w:left="720" w:hanging="360"/>
         <w:rPr>
           <w:rFonts w:ascii="Merriweather" w:cs="Merriweather" w:eastAsia="Merriweather" w:hAnsi="Merriweather"/>
-          <w:sz w:val="30"/>
-          <w:szCs w:val="30"/>
-        </w:rPr>
-      </w:pPr>
-      <w:r>
-        <w:rPr>
-          <w:rFonts w:ascii="Merriweather" w:cs="Merriweather" w:eastAsia="Merriweather" w:hAnsi="Merriweather"/>
-          <w:sz w:val="30"/>
-          <w:szCs w:val="30"/>
-          <w:rtl w:val="0"/>
-        </w:rPr>
-        <w:t xml:space="preserve">date = datetime.strptime(date_text.strip(), '%d-%b-%y').strftime('%Y-%m-%d') : </w:t>
-      </w:r>
-    </w:p>
-    <w:p>
-      <w:pPr>
-        <w:ind w:left="720" w:firstLine="0"/>
-        <w:rPr>
-          <w:rFonts w:ascii="Merriweather" w:cs="Merriweather" w:eastAsia="Merriweather" w:hAnsi="Merriweather"/>
-          <w:sz w:val="30"/>
-          <w:szCs w:val="30"/>
-        </w:rPr>
-      </w:pPr>
-      <w:r>
-        <w:rPr>
-          <w:rFonts w:ascii="Merriweather" w:cs="Merriweather" w:eastAsia="Merriweather" w:hAnsi="Merriweather"/>
-          <w:sz w:val="30"/>
-          <w:szCs w:val="30"/>
-          <w:rtl w:val="0"/>
-        </w:rPr>
-        <w:t xml:space="preserve">1)datetime.strptime(date_text, '%d-%b-%y')</w:t>
-      </w:r>
-      <w:r>
-        <w:rPr>
-          <w:rFonts w:ascii="Merriweather" w:cs="Merriweather" w:eastAsia="Merriweather" w:hAnsi="Merriweather"/>
-          <w:sz w:val="30"/>
-          <w:szCs w:val="30"/>
-          <w:rtl w:val="0"/>
-        </w:rPr>
-        <w:t xml:space="preserve"> parses the string into a </w:t>
-      </w:r>
-      <w:r>
-        <w:rPr>
-          <w:rFonts w:ascii="Merriweather" w:cs="Merriweather" w:eastAsia="Merriweather" w:hAnsi="Merriweather"/>
-          <w:sz w:val="30"/>
-          <w:szCs w:val="30"/>
-          <w:rtl w:val="0"/>
-        </w:rPr>
-        <w:t xml:space="preserve">datetime</w:t>
-      </w:r>
-      <w:r>
-        <w:rPr>
-          <w:rFonts w:ascii="Merriweather" w:cs="Merriweather" w:eastAsia="Merriweather" w:hAnsi="Merriweather"/>
-          <w:sz w:val="30"/>
-          <w:szCs w:val="30"/>
-          <w:rtl w:val="0"/>
-        </w:rPr>
-        <w:t xml:space="preserve"> object using the format </w:t>
-      </w:r>
-      <w:r>
-        <w:rPr>
-          <w:rFonts w:ascii="Merriweather" w:cs="Merriweather" w:eastAsia="Merriweather" w:hAnsi="Merriweather"/>
-          <w:sz w:val="30"/>
-          <w:szCs w:val="30"/>
-          <w:rtl w:val="0"/>
-        </w:rPr>
-        <w:t xml:space="preserve">%d-%b-%y.</w:t>
-      </w:r>
-    </w:p>
-    <w:p>
-      <w:pPr>
-        <w:ind w:left="720" w:firstLine="0"/>
-        <w:rPr>
-          <w:rFonts w:ascii="Merriweather" w:cs="Merriweather" w:eastAsia="Merriweather" w:hAnsi="Merriweather"/>
-          <w:sz w:val="30"/>
-          <w:szCs w:val="30"/>
-        </w:rPr>
-      </w:pPr>
-      <w:r>
-        <w:rPr>
-          <w:rFonts w:ascii="Merriweather" w:cs="Merriweather" w:eastAsia="Merriweather" w:hAnsi="Merriweather"/>
-          <w:sz w:val="30"/>
-          <w:szCs w:val="30"/>
-          <w:rtl w:val="0"/>
-        </w:rPr>
-        <w:t xml:space="preserve">2).strftime('%Y-%m-%d') converts the datetime object back into a string in the format YYYY-MM-DD</w:t>
+          <w:b w:val="1"/>
+          <w:sz w:val="30"/>
+          <w:szCs w:val="30"/>
+        </w:rPr>
+      </w:pPr>
+      <w:r>
+        <w:rPr>
+          <w:rFonts w:ascii="Merriweather" w:cs="Merriweather" w:eastAsia="Merriweather" w:hAnsi="Merriweather"/>
+          <w:b w:val="1"/>
+          <w:sz w:val="30"/>
+          <w:szCs w:val="30"/>
+          <w:rtl w:val="0"/>
+        </w:rPr>
+        <w:t xml:space="preserve">for col in range(len(df.columns)): date_text = str(days.iloc[col]).strip() if not date_text or 'BREAKFAST' in date_text: continue try: date = datetime.strptime(date_text, '%Y-%m-%d %H:%M:%S').strftime('%Y-%m-%d') except ValueError: continue  </w:t>
+      </w:r>
+      <w:r>
+        <w:rPr>
+          <w:rFonts w:ascii="Merriweather" w:cs="Merriweather" w:eastAsia="Merriweather" w:hAnsi="Merriweather"/>
+          <w:sz w:val="30"/>
+          <w:szCs w:val="30"/>
+          <w:rtl w:val="0"/>
+        </w:rPr>
+        <w:t xml:space="preserve">1)We first loop through each column in the dataframe. 2) We then ensure taht it’s a string and apply the strip function on it to remove any extra spaces. 3) If the value in date_text is not a string or contains the word BREAKFAST(because only breakfast is in the first column), the loop will skip to the next column. This prevents processing columns that don't represent valid dates or sections.</w:t>
+      </w:r>
+    </w:p>
+    <w:p>
+      <w:pPr>
+        <w:numPr>
+          <w:ilvl w:val="0"/>
+          <w:numId w:val="3"/>
+        </w:numPr>
+        <w:ind w:left="720" w:hanging="360"/>
+        <w:rPr>
+          <w:sz w:val="30"/>
+          <w:szCs w:val="30"/>
+        </w:rPr>
+      </w:pPr>
+      <w:r>
+        <w:rPr>
+          <w:rFonts w:ascii="Merriweather" w:cs="Merriweather" w:eastAsia="Merriweather" w:hAnsi="Merriweather"/>
+          <w:sz w:val="30"/>
+          <w:szCs w:val="30"/>
+          <w:rtl w:val="0"/>
+        </w:rPr>
+        <w:t xml:space="preserve"> This code attempts to convert </w:t>
+      </w:r>
+      <w:r>
+        <w:rPr>
+          <w:rFonts w:ascii="Roboto Mono" w:cs="Roboto Mono" w:eastAsia="Roboto Mono" w:hAnsi="Roboto Mono"/>
+          <w:sz w:val="30"/>
+          <w:szCs w:val="30"/>
+          <w:rtl w:val="0"/>
+        </w:rPr>
+        <w:t xml:space="preserve">date_text</w:t>
+      </w:r>
+      <w:r>
+        <w:rPr>
+          <w:rFonts w:ascii="Merriweather" w:cs="Merriweather" w:eastAsia="Merriweather" w:hAnsi="Merriweather"/>
+          <w:sz w:val="30"/>
+          <w:szCs w:val="30"/>
+          <w:rtl w:val="0"/>
+        </w:rPr>
+        <w:t xml:space="preserve"> from the format </w:t>
+      </w:r>
+      <w:r>
+        <w:rPr>
+          <w:rFonts w:ascii="Roboto Mono" w:cs="Roboto Mono" w:eastAsia="Roboto Mono" w:hAnsi="Roboto Mono"/>
+          <w:sz w:val="30"/>
+          <w:szCs w:val="30"/>
+          <w:rtl w:val="0"/>
+        </w:rPr>
+        <w:t xml:space="preserve">YYYY-MM-DD HH:MM:S</w:t>
+      </w:r>
+      <w:r>
+        <w:rPr>
+          <w:rFonts w:ascii="Merriweather" w:cs="Merriweather" w:eastAsia="Merriweather" w:hAnsi="Merriweather"/>
+          <w:sz w:val="30"/>
+          <w:szCs w:val="30"/>
+          <w:rtl w:val="0"/>
+        </w:rPr>
+        <w:t xml:space="preserve"> into </w:t>
+      </w:r>
+      <w:r>
+        <w:rPr>
+          <w:rFonts w:ascii="Roboto Mono" w:cs="Roboto Mono" w:eastAsia="Roboto Mono" w:hAnsi="Roboto Mono"/>
+          <w:sz w:val="30"/>
+          <w:szCs w:val="30"/>
+          <w:rtl w:val="0"/>
+        </w:rPr>
+        <w:t xml:space="preserve">YYYY-MM-DD</w:t>
+      </w:r>
+      <w:r>
+        <w:rPr>
+          <w:rFonts w:ascii="Merriweather" w:cs="Merriweather" w:eastAsia="Merriweather" w:hAnsi="Merriweather"/>
+          <w:sz w:val="30"/>
+          <w:szCs w:val="30"/>
+          <w:rtl w:val="0"/>
+        </w:rPr>
+        <w:t xml:space="preserve">. If the conversion fails due to an invalid format, the </w:t>
+      </w:r>
+      <w:r>
+        <w:rPr>
+          <w:rFonts w:ascii="Roboto Mono" w:cs="Roboto Mono" w:eastAsia="Roboto Mono" w:hAnsi="Roboto Mono"/>
+          <w:sz w:val="30"/>
+          <w:szCs w:val="30"/>
+          <w:rtl w:val="0"/>
+        </w:rPr>
+        <w:t xml:space="preserve">except ValueError</w:t>
+      </w:r>
+      <w:r>
+        <w:rPr>
+          <w:rFonts w:ascii="Merriweather" w:cs="Merriweather" w:eastAsia="Merriweather" w:hAnsi="Merriweather"/>
+          <w:sz w:val="30"/>
+          <w:szCs w:val="30"/>
+          <w:rtl w:val="0"/>
+        </w:rPr>
+        <w:t xml:space="preserve"> block ensures the loop skips that entry without breaking the program.</w:t>
+      </w:r>
+      <w:r>
+        <w:rPr>
+          <w:rtl w:val="0"/>
+        </w:rPr>
       </w:r>
     </w:p>
     <w:p>
@@ -1276,14 +1308,14 @@
         </w:rPr>
         <w:drawing>
           <wp:inline distB="114300" distT="114300" distL="114300" distR="114300">
-            <wp:extent cx="5731200" cy="1244600"/>
+            <wp:extent cx="5731200" cy="1511300"/>
             <wp:effectExtent b="0" l="0" r="0" t="0"/>
-            <wp:docPr id="1" name="image1.png"/>
+            <wp:docPr id="1" name="image4.png"/>
             <a:graphic>
               <a:graphicData uri="http://schemas.openxmlformats.org/drawingml/2006/picture">
                 <pic:pic>
                   <pic:nvPicPr>
-                    <pic:cNvPr id="0" name="image1.png"/>
+                    <pic:cNvPr id="0" name="image4.png"/>
                     <pic:cNvPicPr preferRelativeResize="0"/>
                   </pic:nvPicPr>
                   <pic:blipFill>
@@ -1296,7 +1328,7 @@
                   <pic:spPr>
                     <a:xfrm>
                       <a:off x="0" y="0"/>
-                      <a:ext cx="5731200" cy="1244600"/>
+                      <a:ext cx="5731200" cy="1511300"/>
                     </a:xfrm>
                     <a:prstGeom prst="rect"/>
                     <a:ln/>
@@ -1425,7 +1457,7 @@
           <w:szCs w:val="30"/>
           <w:rtl w:val="0"/>
         </w:rPr>
-        <w:t xml:space="preserve">csv_file = r"C:\Users\aanya\Downloads\Mess Menu Sample - Sheet1.csv"- This stores the file path of the CSV file to be processed.</w:t>
+        <w:t xml:space="preserve">csv_file = r"C:\Users\aanya\Downloads\Mess Menu Sample.xlsx"- This stores the file path of the CSV file to be processed.</w:t>
       </w:r>
     </w:p>
     <w:p>

</xml_diff>